<commit_message>
git commit -m "xxx"
</commit_message>
<xml_diff>
--- a/doc/西柚商城接口文档.docx
+++ b/doc/西柚商城接口文档.docx
@@ -18,134 +18,31 @@
     </w:p>
     <w:p>
       <w:pPr>
-        <w:pStyle w:val="HTML"/>
-        <w:shd w:val="clear" w:color="auto" w:fill="FFFFFF"/>
-        <w:rPr>
-          <w:rFonts w:hint="eastAsia"/>
-          <w:color w:val="000000"/>
-        </w:rPr>
-      </w:pPr>
-      <w:r>
-        <w:rPr>
-          <w:rFonts w:hint="eastAsia"/>
-        </w:rPr>
-        <w:t xml:space="preserve">    </w:t>
-      </w:r>
-      <w:r>
-        <w:rPr>
-          <w:rFonts w:hint="eastAsia"/>
-          <w:b/>
-          <w:bCs/>
-          <w:color w:val="008000"/>
-        </w:rPr>
-        <w:t>http://member.newshop.dajiabuy.cn</w:t>
-      </w:r>
+        <w:rPr>
+          <w:rFonts w:hint="eastAsia"/>
+        </w:rPr>
+      </w:pPr>
+      <w:r>
+        <w:rPr>
+          <w:rFonts w:hint="eastAsia"/>
+        </w:rPr>
+        <w:tab/>
+      </w:r>
+      <w:hyperlink r:id="rId7" w:history="1">
+        <w:r>
+          <w:rPr>
+            <w:rStyle w:val="a5"/>
+          </w:rPr>
+          <w:t>http://member.newshop.dajiabuy.cn/?userGid=6</w:t>
+        </w:r>
+      </w:hyperlink>
     </w:p>
     <w:p>
-      <w:pPr>
-        <w:pStyle w:val="2"/>
-        <w:rPr>
-          <w:rFonts w:hint="eastAsia"/>
-        </w:rPr>
-      </w:pPr>
-      <w:r>
-        <w:rPr>
-          <w:rFonts w:hint="eastAsia"/>
-        </w:rPr>
-        <w:t>首页</w:t>
-      </w:r>
-      <w:r>
-        <w:rPr>
-          <w:rFonts w:hint="eastAsia"/>
-        </w:rPr>
-        <w:t xml:space="preserve"> </w:t>
-      </w:r>
-      <w:r>
-        <w:rPr>
-          <w:rFonts w:hint="eastAsia"/>
-        </w:rPr>
-        <w:t>获取售卖的会员列表</w:t>
-      </w:r>
-    </w:p>
-    <w:p>
-      <w:pPr>
-        <w:pStyle w:val="HTML"/>
-        <w:shd w:val="clear" w:color="auto" w:fill="FFFFFF"/>
-        <w:rPr>
-          <w:color w:val="000000"/>
-        </w:rPr>
-      </w:pPr>
-      <w:r>
-        <w:t>http://newshop.dajiabuy.cn</w:t>
-      </w:r>
-      <w:r>
-        <w:rPr>
-          <w:rFonts w:hint="eastAsia"/>
-        </w:rPr>
-        <w:t>/</w:t>
-      </w:r>
-      <w:r>
-        <w:rPr>
-          <w:rFonts w:hint="eastAsia"/>
-          <w:b/>
-          <w:bCs/>
-          <w:color w:val="008000"/>
-        </w:rPr>
-        <w:t>ctc/member</w:t>
-      </w:r>
-      <w:r>
-        <w:rPr>
-          <w:rFonts w:hint="eastAsia"/>
-          <w:b/>
-          <w:bCs/>
-          <w:color w:val="008000"/>
-        </w:rPr>
-        <w:t>/</w:t>
-      </w:r>
-      <w:r>
-        <w:rPr>
-          <w:rFonts w:hint="eastAsia"/>
-          <w:color w:val="000000"/>
-        </w:rPr>
-        <w:t>index</w:t>
-      </w:r>
-    </w:p>
-    <w:p>
-      <w:pPr>
-        <w:pStyle w:val="3"/>
-      </w:pPr>
-      <w:r>
-        <w:rPr>
-          <w:rFonts w:hint="eastAsia"/>
-        </w:rPr>
-        <w:t>请求参数</w:t>
-      </w:r>
-    </w:p>
-    <w:p>
-      <w:pPr>
-        <w:pStyle w:val="HTML"/>
-        <w:shd w:val="clear" w:color="auto" w:fill="FFFFFF"/>
-        <w:rPr>
-          <w:color w:val="000000"/>
-        </w:rPr>
-      </w:pPr>
-      <w:r>
-        <w:rPr>
-          <w:rFonts w:hint="eastAsia"/>
-          <w:color w:val="000000"/>
-        </w:rPr>
-        <w:t>无</w:t>
-      </w:r>
-    </w:p>
-    <w:p>
-      <w:pPr>
-        <w:pStyle w:val="3"/>
-      </w:pPr>
-      <w:r>
-        <w:rPr>
-          <w:rFonts w:hint="eastAsia"/>
-        </w:rPr>
-        <w:t>响应结果</w:t>
+      <w:r>
+        <w:rPr>
+          <w:rFonts w:hint="eastAsia"/>
+        </w:rPr>
+        <w:t>公共响应结果：</w:t>
       </w:r>
     </w:p>
     <w:tbl>
@@ -275,59 +172,50 @@
               </w:rPr>
             </w:pPr>
             <w:r>
-              <w:rPr>
-                <w:rFonts w:hint="eastAsia"/>
-                <w:b/>
-                <w:bCs/>
-                <w:color w:val="660E7A"/>
-              </w:rPr>
-              <w:t>userName</w:t>
-            </w:r>
-          </w:p>
-        </w:tc>
-        <w:tc>
-          <w:tcPr>
-            <w:tcW w:w="2841" w:type="dxa"/>
-          </w:tcPr>
-          <w:p>
-            <w:pPr>
-              <w:pStyle w:val="HTML"/>
-              <w:rPr>
-                <w:color w:val="000000"/>
-              </w:rPr>
-            </w:pPr>
-            <w:r>
-              <w:rPr>
-                <w:color w:val="000000"/>
-              </w:rPr>
-              <w:t>S</w:t>
-            </w:r>
-            <w:r>
-              <w:rPr>
-                <w:rFonts w:hint="eastAsia"/>
-                <w:color w:val="000000"/>
-              </w:rPr>
-              <w:t>tring</w:t>
-            </w:r>
-          </w:p>
-        </w:tc>
-        <w:tc>
-          <w:tcPr>
-            <w:tcW w:w="2841" w:type="dxa"/>
-          </w:tcPr>
-          <w:p>
-            <w:pPr>
-              <w:pStyle w:val="HTML"/>
-              <w:rPr>
-                <w:color w:val="000000"/>
-              </w:rPr>
-            </w:pPr>
-            <w:r>
-              <w:rPr>
-                <w:rFonts w:hint="eastAsia"/>
-                <w:color w:val="000000"/>
-              </w:rPr>
-              <w:t>姓名</w:t>
+              <w:t>type</w:t>
+            </w:r>
+          </w:p>
+        </w:tc>
+        <w:tc>
+          <w:tcPr>
+            <w:tcW w:w="2841" w:type="dxa"/>
+          </w:tcPr>
+          <w:p>
+            <w:pPr>
+              <w:pStyle w:val="HTML"/>
+              <w:rPr>
+                <w:color w:val="000000"/>
+              </w:rPr>
+            </w:pPr>
+            <w:r>
+              <w:rPr>
+                <w:rFonts w:hint="eastAsia"/>
+                <w:color w:val="000000"/>
+              </w:rPr>
+              <w:t>String</w:t>
+            </w:r>
+          </w:p>
+        </w:tc>
+        <w:tc>
+          <w:tcPr>
+            <w:tcW w:w="2841" w:type="dxa"/>
+          </w:tcPr>
+          <w:p>
+            <w:pPr>
+              <w:pStyle w:val="HTML"/>
+              <w:rPr>
+                <w:color w:val="000000"/>
+              </w:rPr>
+            </w:pPr>
+            <w:r>
+              <w:t>success</w:t>
+            </w:r>
+            <w:r>
+              <w:rPr>
+                <w:rFonts w:hint="eastAsia"/>
+                <w:color w:val="000000"/>
+              </w:rPr>
+              <w:t>正常 其他异常</w:t>
             </w:r>
           </w:p>
         </w:tc>
@@ -348,11 +236,9 @@
             <w:r>
               <w:rPr>
                 <w:rFonts w:hint="eastAsia"/>
-                <w:b/>
-                <w:bCs/>
-                <w:color w:val="660E7A"/>
-              </w:rPr>
-              <w:t>bankMobile</w:t>
+                <w:color w:val="000000"/>
+              </w:rPr>
+              <w:t>msg</w:t>
             </w:r>
           </w:p>
         </w:tc>
@@ -398,7 +284,7 @@
                 <w:rFonts w:hint="eastAsia"/>
                 <w:color w:val="000000"/>
               </w:rPr>
-              <w:t>银行预留手机号（脱敏）</w:t>
+              <w:t>响应消息</w:t>
             </w:r>
           </w:p>
         </w:tc>
@@ -409,133 +295,57 @@
             <w:tcW w:w="2840" w:type="dxa"/>
           </w:tcPr>
           <w:p>
-            <w:pPr>
-              <w:pStyle w:val="HTML"/>
-              <w:shd w:val="clear" w:color="auto" w:fill="FFFFFF"/>
-              <w:rPr>
-                <w:color w:val="000000"/>
-              </w:rPr>
-            </w:pPr>
-            <w:r>
-              <w:rPr>
-                <w:rFonts w:hint="eastAsia"/>
-                <w:b/>
-                <w:bCs/>
-                <w:color w:val="660E7A"/>
-              </w:rPr>
-              <w:t>mobile</w:t>
-            </w:r>
-          </w:p>
-        </w:tc>
-        <w:tc>
-          <w:tcPr>
-            <w:tcW w:w="2841" w:type="dxa"/>
-          </w:tcPr>
-          <w:p>
-            <w:pPr>
-              <w:pStyle w:val="HTML"/>
-              <w:rPr>
-                <w:color w:val="000000"/>
-              </w:rPr>
-            </w:pPr>
-            <w:r>
-              <w:rPr>
-                <w:rFonts w:hint="eastAsia"/>
-                <w:color w:val="000000"/>
-              </w:rPr>
-              <w:t>String</w:t>
-            </w:r>
-          </w:p>
-        </w:tc>
-        <w:tc>
-          <w:tcPr>
-            <w:tcW w:w="2841" w:type="dxa"/>
-          </w:tcPr>
-          <w:p>
-            <w:pPr>
-              <w:pStyle w:val="HTML"/>
-              <w:rPr>
-                <w:color w:val="000000"/>
-              </w:rPr>
-            </w:pPr>
-            <w:r>
-              <w:rPr>
-                <w:rFonts w:hint="eastAsia"/>
-                <w:color w:val="000000"/>
-              </w:rPr>
-              <w:t>用户注册手机号（脱敏）</w:t>
-            </w:r>
-          </w:p>
-        </w:tc>
-      </w:tr>
-      <w:tr>
-        <w:tc>
-          <w:tcPr>
-            <w:tcW w:w="2840" w:type="dxa"/>
-          </w:tcPr>
-          <w:p>
-            <w:pPr>
-              <w:pStyle w:val="HTML"/>
-              <w:shd w:val="clear" w:color="auto" w:fill="FFFFFF"/>
-              <w:rPr>
-                <w:color w:val="000000"/>
-              </w:rPr>
-            </w:pPr>
-            <w:r>
-              <w:rPr>
-                <w:rFonts w:hint="eastAsia"/>
-                <w:b/>
-                <w:bCs/>
-                <w:color w:val="660E7A"/>
-              </w:rPr>
-              <w:t>idCardNo</w:t>
-            </w:r>
-          </w:p>
-        </w:tc>
-        <w:tc>
-          <w:tcPr>
-            <w:tcW w:w="2841" w:type="dxa"/>
-          </w:tcPr>
-          <w:p>
-            <w:pPr>
-              <w:pStyle w:val="HTML"/>
-              <w:rPr>
-                <w:color w:val="000000"/>
-              </w:rPr>
-            </w:pPr>
-            <w:r>
-              <w:rPr>
-                <w:rFonts w:hint="eastAsia"/>
-                <w:color w:val="000000"/>
-              </w:rPr>
-              <w:t>String</w:t>
-            </w:r>
-          </w:p>
-        </w:tc>
-        <w:tc>
-          <w:tcPr>
-            <w:tcW w:w="2841" w:type="dxa"/>
-          </w:tcPr>
-          <w:p>
-            <w:pPr>
-              <w:pStyle w:val="HTML"/>
-              <w:rPr>
-                <w:color w:val="000000"/>
-              </w:rPr>
-            </w:pPr>
-            <w:r>
-              <w:rPr>
-                <w:rFonts w:hint="eastAsia"/>
-                <w:color w:val="000000"/>
-              </w:rPr>
-              <w:t>身份证号</w:t>
-            </w:r>
-            <w:r>
-              <w:rPr>
-                <w:rFonts w:hint="eastAsia"/>
-                <w:color w:val="000000"/>
-              </w:rPr>
-              <w:t>（脱敏）</w:t>
+            <w:r>
+              <w:rPr>
+                <w:rFonts w:hint="eastAsia"/>
+              </w:rPr>
+              <w:t>data</w:t>
+            </w:r>
+          </w:p>
+        </w:tc>
+        <w:tc>
+          <w:tcPr>
+            <w:tcW w:w="2841" w:type="dxa"/>
+          </w:tcPr>
+          <w:p>
+            <w:pPr>
+              <w:pStyle w:val="HTML"/>
+              <w:rPr>
+                <w:color w:val="000000"/>
+              </w:rPr>
+            </w:pPr>
+            <w:r>
+              <w:rPr>
+                <w:color w:val="000000"/>
+              </w:rPr>
+              <w:t>O</w:t>
+            </w:r>
+            <w:r>
+              <w:rPr>
+                <w:rFonts w:hint="eastAsia"/>
+                <w:color w:val="000000"/>
+              </w:rPr>
+              <w:t>bject</w:t>
+            </w:r>
+          </w:p>
+        </w:tc>
+        <w:tc>
+          <w:tcPr>
+            <w:tcW w:w="2841" w:type="dxa"/>
+          </w:tcPr>
+          <w:p>
+            <w:pPr>
+              <w:pStyle w:val="HTML"/>
+              <w:rPr>
+                <w:color w:val="000000"/>
+              </w:rPr>
+            </w:pPr>
+            <w:r>
+              <w:rPr>
+                <w:rFonts w:hint="eastAsia"/>
+                <w:color w:val="000000"/>
+              </w:rPr>
+              <w:t>业务数据</w:t>
             </w:r>
           </w:p>
         </w:tc>
@@ -544,15 +354,24 @@
     <w:p>
       <w:pPr>
         <w:pStyle w:val="2"/>
-        <w:rPr>
-          <w:rFonts w:hint="eastAsia"/>
-        </w:rPr>
-      </w:pPr>
-      <w:r>
-        <w:rPr>
-          <w:rFonts w:hint="eastAsia"/>
-        </w:rPr>
-        <w:t>购买会员生成订单（点击立即开通）</w:t>
+      </w:pPr>
+      <w:r>
+        <w:rPr>
+          <w:rFonts w:hint="eastAsia"/>
+        </w:rPr>
+        <w:t>首页</w:t>
+      </w:r>
+      <w:r>
+        <w:rPr>
+          <w:rFonts w:hint="eastAsia"/>
+        </w:rPr>
+        <w:t xml:space="preserve"> </w:t>
+      </w:r>
+      <w:r>
+        <w:rPr>
+          <w:rFonts w:hint="eastAsia"/>
+        </w:rPr>
+        <w:t>获取售卖的会员列表</w:t>
       </w:r>
     </w:p>
     <w:p>
@@ -565,6 +384,12 @@
       </w:pPr>
       <w:r>
         <w:t>http://newshop.dajiabuy.cn</w:t>
+      </w:r>
+      <w:r>
+        <w:rPr>
+          <w:rFonts w:hint="eastAsia"/>
+        </w:rPr>
+        <w:t>/</w:t>
       </w:r>
       <w:r>
         <w:rPr>
@@ -573,48 +398,95 @@
           <w:bCs/>
           <w:color w:val="008000"/>
         </w:rPr>
-        <w:t>/order/</w:t>
+        <w:t>ctc/member</w:t>
+      </w:r>
+      <w:r>
+        <w:rPr>
+          <w:rFonts w:hint="eastAsia"/>
+          <w:b/>
+          <w:bCs/>
+          <w:color w:val="008000"/>
+        </w:rPr>
+        <w:t>/</w:t>
       </w:r>
       <w:r>
         <w:rPr>
           <w:rFonts w:hint="eastAsia"/>
           <w:color w:val="000000"/>
         </w:rPr>
-        <w:t>ctcM</w:t>
-      </w:r>
-      <w:r>
-        <w:rPr>
-          <w:rFonts w:hint="eastAsia"/>
-          <w:color w:val="000000"/>
-        </w:rPr>
-        <w:t>emberSave</w:t>
+        <w:t>index</w:t>
       </w:r>
     </w:p>
     <w:p>
       <w:pPr>
+        <w:pStyle w:val="3"/>
+      </w:pPr>
+      <w:r>
+        <w:rPr>
+          <w:rFonts w:hint="eastAsia"/>
+        </w:rPr>
+        <w:t>请求参数</w:t>
+      </w:r>
+    </w:p>
+    <w:p>
+      <w:pPr>
         <w:pStyle w:val="HTML"/>
         <w:shd w:val="clear" w:color="auto" w:fill="FFFFFF"/>
         <w:rPr>
           <w:color w:val="000000"/>
         </w:rPr>
       </w:pPr>
+      <w:r>
+        <w:rPr>
+          <w:rFonts w:hint="eastAsia"/>
+          <w:color w:val="000000"/>
+        </w:rPr>
+        <w:t>无</w:t>
+      </w:r>
     </w:p>
     <w:p>
       <w:pPr>
-        <w:rPr>
-          <w:rFonts w:hint="eastAsia"/>
-        </w:rPr>
-      </w:pPr>
+        <w:pStyle w:val="3"/>
+        <w:rPr>
+          <w:rFonts w:hint="eastAsia"/>
+        </w:rPr>
+      </w:pPr>
+      <w:r>
+        <w:rPr>
+          <w:rFonts w:hint="eastAsia"/>
+        </w:rPr>
+        <w:t>响应结果</w:t>
+      </w:r>
     </w:p>
     <w:p>
       <w:pPr>
-        <w:pStyle w:val="3"/>
-      </w:pPr>
-      <w:r>
-        <w:rPr>
-          <w:rFonts w:hint="eastAsia"/>
-        </w:rPr>
-        <w:t>请求参数</w:t>
+        <w:rPr>
+          <w:color w:val="FF0000"/>
+        </w:rPr>
+      </w:pPr>
+      <w:r>
+        <w:rPr>
+          <w:rFonts w:hint="eastAsia"/>
+          <w:color w:val="FF0000"/>
+          <w:highlight w:val="yellow"/>
+        </w:rPr>
+        <w:t>响应结果是个</w:t>
+      </w:r>
+      <w:r>
+        <w:rPr>
+          <w:rFonts w:hint="eastAsia"/>
+          <w:color w:val="FF0000"/>
+          <w:highlight w:val="yellow"/>
+        </w:rPr>
+        <w:t xml:space="preserve"> </w:t>
+      </w:r>
+      <w:r>
+        <w:rPr>
+          <w:rFonts w:hint="eastAsia"/>
+          <w:color w:val="FF0000"/>
+          <w:highlight w:val="yellow"/>
+        </w:rPr>
+        <w:t>数组</w:t>
       </w:r>
     </w:p>
     <w:tbl>
@@ -721,6 +593,509 @@
             <w:pPr>
               <w:pStyle w:val="HTML"/>
               <w:shd w:val="clear" w:color="auto" w:fill="FFFFFF"/>
+              <w:tabs>
+                <w:tab w:val="clear" w:pos="916"/>
+                <w:tab w:val="clear" w:pos="1832"/>
+                <w:tab w:val="clear" w:pos="2748"/>
+                <w:tab w:val="clear" w:pos="3664"/>
+                <w:tab w:val="clear" w:pos="4580"/>
+                <w:tab w:val="clear" w:pos="5496"/>
+                <w:tab w:val="clear" w:pos="6412"/>
+                <w:tab w:val="clear" w:pos="7328"/>
+                <w:tab w:val="clear" w:pos="8244"/>
+                <w:tab w:val="clear" w:pos="9160"/>
+                <w:tab w:val="clear" w:pos="10076"/>
+                <w:tab w:val="clear" w:pos="10992"/>
+                <w:tab w:val="clear" w:pos="11908"/>
+                <w:tab w:val="clear" w:pos="12824"/>
+                <w:tab w:val="clear" w:pos="13740"/>
+                <w:tab w:val="clear" w:pos="14656"/>
+              </w:tabs>
+              <w:rPr>
+                <w:color w:val="000000"/>
+              </w:rPr>
+            </w:pPr>
+            <w:r>
+              <w:rPr>
+                <w:rFonts w:hint="eastAsia"/>
+                <w:b/>
+                <w:bCs/>
+                <w:color w:val="660E7A"/>
+              </w:rPr>
+              <w:t>id</w:t>
+            </w:r>
+          </w:p>
+        </w:tc>
+        <w:tc>
+          <w:tcPr>
+            <w:tcW w:w="2841" w:type="dxa"/>
+          </w:tcPr>
+          <w:p>
+            <w:pPr>
+              <w:pStyle w:val="HTML"/>
+              <w:rPr>
+                <w:color w:val="000000"/>
+              </w:rPr>
+            </w:pPr>
+            <w:r>
+              <w:rPr>
+                <w:rFonts w:hint="eastAsia"/>
+                <w:color w:val="000000"/>
+              </w:rPr>
+              <w:t>int</w:t>
+            </w:r>
+          </w:p>
+        </w:tc>
+        <w:tc>
+          <w:tcPr>
+            <w:tcW w:w="2841" w:type="dxa"/>
+          </w:tcPr>
+          <w:p>
+            <w:pPr>
+              <w:pStyle w:val="HTML"/>
+              <w:rPr>
+                <w:color w:val="000000"/>
+              </w:rPr>
+            </w:pPr>
+            <w:r>
+              <w:rPr>
+                <w:rFonts w:hint="eastAsia"/>
+                <w:color w:val="000000"/>
+              </w:rPr>
+              <w:t>会员id</w:t>
+            </w:r>
+          </w:p>
+        </w:tc>
+      </w:tr>
+      <w:tr>
+        <w:tc>
+          <w:tcPr>
+            <w:tcW w:w="2840" w:type="dxa"/>
+          </w:tcPr>
+          <w:p>
+            <w:pPr>
+              <w:pStyle w:val="HTML"/>
+              <w:shd w:val="clear" w:color="auto" w:fill="FFFFFF"/>
+              <w:rPr>
+                <w:color w:val="000000"/>
+              </w:rPr>
+            </w:pPr>
+            <w:r>
+              <w:rPr>
+                <w:b/>
+                <w:bCs/>
+                <w:color w:val="660E7A"/>
+              </w:rPr>
+              <w:t>title</w:t>
+            </w:r>
+          </w:p>
+        </w:tc>
+        <w:tc>
+          <w:tcPr>
+            <w:tcW w:w="2841" w:type="dxa"/>
+          </w:tcPr>
+          <w:p>
+            <w:pPr>
+              <w:pStyle w:val="HTML"/>
+              <w:rPr>
+                <w:color w:val="000000"/>
+              </w:rPr>
+            </w:pPr>
+            <w:r>
+              <w:rPr>
+                <w:color w:val="000000"/>
+              </w:rPr>
+              <w:t>S</w:t>
+            </w:r>
+            <w:r>
+              <w:rPr>
+                <w:rFonts w:hint="eastAsia"/>
+                <w:color w:val="000000"/>
+              </w:rPr>
+              <w:t>tring</w:t>
+            </w:r>
+          </w:p>
+        </w:tc>
+        <w:tc>
+          <w:tcPr>
+            <w:tcW w:w="2841" w:type="dxa"/>
+          </w:tcPr>
+          <w:p>
+            <w:pPr>
+              <w:pStyle w:val="HTML"/>
+              <w:rPr>
+                <w:color w:val="000000"/>
+              </w:rPr>
+            </w:pPr>
+            <w:r>
+              <w:rPr>
+                <w:rFonts w:hint="eastAsia"/>
+                <w:color w:val="000000"/>
+              </w:rPr>
+              <w:t>会员名称</w:t>
+            </w:r>
+          </w:p>
+        </w:tc>
+      </w:tr>
+      <w:tr>
+        <w:tc>
+          <w:tcPr>
+            <w:tcW w:w="2840" w:type="dxa"/>
+          </w:tcPr>
+          <w:p>
+            <w:pPr>
+              <w:pStyle w:val="HTML"/>
+              <w:shd w:val="clear" w:color="auto" w:fill="FFFFFF"/>
+              <w:rPr>
+                <w:color w:val="000000"/>
+              </w:rPr>
+            </w:pPr>
+            <w:r>
+              <w:rPr>
+                <w:b/>
+                <w:bCs/>
+                <w:color w:val="660E7A"/>
+              </w:rPr>
+              <w:t>price</w:t>
+            </w:r>
+          </w:p>
+        </w:tc>
+        <w:tc>
+          <w:tcPr>
+            <w:tcW w:w="2841" w:type="dxa"/>
+          </w:tcPr>
+          <w:p>
+            <w:pPr>
+              <w:pStyle w:val="HTML"/>
+              <w:shd w:val="clear" w:color="auto" w:fill="FFFFFF"/>
+              <w:rPr>
+                <w:color w:val="000000"/>
+              </w:rPr>
+            </w:pPr>
+            <w:r>
+              <w:rPr>
+                <w:rFonts w:hint="eastAsia"/>
+                <w:color w:val="000000"/>
+              </w:rPr>
+              <w:t>BigDecimal</w:t>
+            </w:r>
+          </w:p>
+        </w:tc>
+        <w:tc>
+          <w:tcPr>
+            <w:tcW w:w="2841" w:type="dxa"/>
+          </w:tcPr>
+          <w:p>
+            <w:pPr>
+              <w:pStyle w:val="HTML"/>
+              <w:rPr>
+                <w:color w:val="000000"/>
+              </w:rPr>
+            </w:pPr>
+            <w:r>
+              <w:rPr>
+                <w:rFonts w:hint="eastAsia"/>
+                <w:color w:val="000000"/>
+              </w:rPr>
+              <w:t>销售价格</w:t>
+            </w:r>
+          </w:p>
+        </w:tc>
+      </w:tr>
+      <w:tr>
+        <w:tc>
+          <w:tcPr>
+            <w:tcW w:w="2840" w:type="dxa"/>
+          </w:tcPr>
+          <w:p>
+            <w:pPr>
+              <w:pStyle w:val="HTML"/>
+              <w:shd w:val="clear" w:color="auto" w:fill="FFFFFF"/>
+              <w:rPr>
+                <w:color w:val="000000"/>
+              </w:rPr>
+            </w:pPr>
+            <w:r>
+              <w:rPr>
+                <w:b/>
+                <w:bCs/>
+                <w:color w:val="660E7A"/>
+              </w:rPr>
+              <w:t>marketPrice</w:t>
+            </w:r>
+          </w:p>
+        </w:tc>
+        <w:tc>
+          <w:tcPr>
+            <w:tcW w:w="2841" w:type="dxa"/>
+          </w:tcPr>
+          <w:p>
+            <w:pPr>
+              <w:pStyle w:val="HTML"/>
+              <w:rPr>
+                <w:color w:val="000000"/>
+              </w:rPr>
+            </w:pPr>
+            <w:r>
+              <w:rPr>
+                <w:rFonts w:hint="eastAsia"/>
+                <w:color w:val="000000"/>
+              </w:rPr>
+              <w:t>BigDecimal</w:t>
+            </w:r>
+          </w:p>
+        </w:tc>
+        <w:tc>
+          <w:tcPr>
+            <w:tcW w:w="2841" w:type="dxa"/>
+          </w:tcPr>
+          <w:p>
+            <w:pPr>
+              <w:pStyle w:val="HTML"/>
+              <w:rPr>
+                <w:color w:val="000000"/>
+              </w:rPr>
+            </w:pPr>
+            <w:r>
+              <w:rPr>
+                <w:rFonts w:hint="eastAsia"/>
+                <w:color w:val="000000"/>
+              </w:rPr>
+              <w:t>市场价格</w:t>
+            </w:r>
+          </w:p>
+        </w:tc>
+      </w:tr>
+      <w:tr>
+        <w:tc>
+          <w:tcPr>
+            <w:tcW w:w="2840" w:type="dxa"/>
+          </w:tcPr>
+          <w:p>
+            <w:pPr>
+              <w:pStyle w:val="HTML"/>
+              <w:shd w:val="clear" w:color="auto" w:fill="FFFFFF"/>
+              <w:rPr>
+                <w:b/>
+                <w:bCs/>
+                <w:color w:val="660E7A"/>
+              </w:rPr>
+            </w:pPr>
+            <w:r>
+              <w:rPr>
+                <w:b/>
+                <w:bCs/>
+                <w:color w:val="660E7A"/>
+              </w:rPr>
+              <w:t>expireDays</w:t>
+            </w:r>
+          </w:p>
+        </w:tc>
+        <w:tc>
+          <w:tcPr>
+            <w:tcW w:w="2841" w:type="dxa"/>
+          </w:tcPr>
+          <w:p>
+            <w:pPr>
+              <w:pStyle w:val="HTML"/>
+              <w:rPr>
+                <w:rFonts w:hint="eastAsia"/>
+                <w:color w:val="000000"/>
+              </w:rPr>
+            </w:pPr>
+            <w:r>
+              <w:rPr>
+                <w:rFonts w:hint="eastAsia"/>
+                <w:color w:val="000000"/>
+              </w:rPr>
+              <w:t>int</w:t>
+            </w:r>
+          </w:p>
+        </w:tc>
+        <w:tc>
+          <w:tcPr>
+            <w:tcW w:w="2841" w:type="dxa"/>
+          </w:tcPr>
+          <w:p>
+            <w:pPr>
+              <w:pStyle w:val="HTML"/>
+              <w:rPr>
+                <w:rFonts w:hint="eastAsia"/>
+                <w:color w:val="000000"/>
+              </w:rPr>
+            </w:pPr>
+            <w:r>
+              <w:rPr>
+                <w:rFonts w:hint="eastAsia"/>
+                <w:color w:val="000000"/>
+              </w:rPr>
+              <w:t>会员有效期（单位天）</w:t>
+            </w:r>
+          </w:p>
+        </w:tc>
+      </w:tr>
+    </w:tbl>
+    <w:p>
+      <w:pPr>
+        <w:pStyle w:val="2"/>
+      </w:pPr>
+      <w:r>
+        <w:rPr>
+          <w:rFonts w:hint="eastAsia"/>
+        </w:rPr>
+        <w:t>购买会员生成订单（点击立即开通）</w:t>
+      </w:r>
+    </w:p>
+    <w:p>
+      <w:pPr>
+        <w:pStyle w:val="HTML"/>
+        <w:shd w:val="clear" w:color="auto" w:fill="FFFFFF"/>
+        <w:rPr>
+          <w:color w:val="000000"/>
+        </w:rPr>
+      </w:pPr>
+      <w:r>
+        <w:t>http://newshop.dajiabuy.cn</w:t>
+      </w:r>
+      <w:r>
+        <w:rPr>
+          <w:rFonts w:hint="eastAsia"/>
+          <w:b/>
+          <w:bCs/>
+          <w:color w:val="008000"/>
+        </w:rPr>
+        <w:t>/order/</w:t>
+      </w:r>
+      <w:r>
+        <w:rPr>
+          <w:rFonts w:hint="eastAsia"/>
+          <w:color w:val="000000"/>
+        </w:rPr>
+        <w:t>ctcM</w:t>
+      </w:r>
+      <w:r>
+        <w:rPr>
+          <w:rFonts w:hint="eastAsia"/>
+          <w:color w:val="000000"/>
+        </w:rPr>
+        <w:t>emberSave</w:t>
+      </w:r>
+    </w:p>
+    <w:p>
+      <w:pPr>
+        <w:pStyle w:val="3"/>
+      </w:pPr>
+      <w:r>
+        <w:rPr>
+          <w:rFonts w:hint="eastAsia"/>
+        </w:rPr>
+        <w:t>请求参数</w:t>
+      </w:r>
+    </w:p>
+    <w:tbl>
+      <w:tblPr>
+        <w:tblStyle w:val="a6"/>
+        <w:tblW w:w="0" w:type="auto"/>
+        <w:tblLook w:val="04A0"/>
+      </w:tblPr>
+      <w:tblGrid>
+        <w:gridCol w:w="2840"/>
+        <w:gridCol w:w="2841"/>
+        <w:gridCol w:w="2841"/>
+      </w:tblGrid>
+      <w:tr>
+        <w:tc>
+          <w:tcPr>
+            <w:tcW w:w="2840" w:type="dxa"/>
+          </w:tcPr>
+          <w:p>
+            <w:pPr>
+              <w:pStyle w:val="HTML"/>
+              <w:shd w:val="clear" w:color="auto" w:fill="FFFFFF"/>
+              <w:tabs>
+                <w:tab w:val="clear" w:pos="916"/>
+                <w:tab w:val="clear" w:pos="1832"/>
+                <w:tab w:val="clear" w:pos="2748"/>
+                <w:tab w:val="clear" w:pos="3664"/>
+                <w:tab w:val="clear" w:pos="4580"/>
+                <w:tab w:val="clear" w:pos="5496"/>
+                <w:tab w:val="clear" w:pos="6412"/>
+                <w:tab w:val="clear" w:pos="7328"/>
+                <w:tab w:val="clear" w:pos="8244"/>
+                <w:tab w:val="clear" w:pos="9160"/>
+                <w:tab w:val="clear" w:pos="10076"/>
+                <w:tab w:val="clear" w:pos="10992"/>
+                <w:tab w:val="clear" w:pos="11908"/>
+                <w:tab w:val="clear" w:pos="12824"/>
+                <w:tab w:val="clear" w:pos="13740"/>
+                <w:tab w:val="clear" w:pos="14656"/>
+                <w:tab w:val="center" w:pos="1312"/>
+              </w:tabs>
+              <w:rPr>
+                <w:color w:val="000000"/>
+              </w:rPr>
+            </w:pPr>
+            <w:r>
+              <w:rPr>
+                <w:rFonts w:hint="eastAsia"/>
+                <w:b/>
+                <w:bCs/>
+                <w:color w:val="660E7A"/>
+              </w:rPr>
+              <w:t>参数名</w:t>
+            </w:r>
+          </w:p>
+        </w:tc>
+        <w:tc>
+          <w:tcPr>
+            <w:tcW w:w="2841" w:type="dxa"/>
+          </w:tcPr>
+          <w:p>
+            <w:pPr>
+              <w:pStyle w:val="HTML"/>
+              <w:rPr>
+                <w:color w:val="000000"/>
+              </w:rPr>
+            </w:pPr>
+            <w:r>
+              <w:rPr>
+                <w:rFonts w:hint="eastAsia"/>
+                <w:color w:val="000000"/>
+              </w:rPr>
+              <w:t>类型</w:t>
+            </w:r>
+          </w:p>
+        </w:tc>
+        <w:tc>
+          <w:tcPr>
+            <w:tcW w:w="2841" w:type="dxa"/>
+          </w:tcPr>
+          <w:p>
+            <w:pPr>
+              <w:pStyle w:val="HTML"/>
+              <w:rPr>
+                <w:color w:val="000000"/>
+              </w:rPr>
+            </w:pPr>
+            <w:r>
+              <w:rPr>
+                <w:rFonts w:hint="eastAsia"/>
+                <w:color w:val="000000"/>
+              </w:rPr>
+              <w:t>描述</w:t>
+            </w:r>
+          </w:p>
+        </w:tc>
+      </w:tr>
+      <w:tr>
+        <w:tc>
+          <w:tcPr>
+            <w:tcW w:w="2840" w:type="dxa"/>
+          </w:tcPr>
+          <w:p>
+            <w:pPr>
+              <w:pStyle w:val="HTML"/>
+              <w:shd w:val="clear" w:color="auto" w:fill="FFFFFF"/>
               <w:rPr>
                 <w:color w:val="000000"/>
               </w:rPr>
@@ -784,14 +1159,312 @@
           </w:p>
         </w:tc>
       </w:tr>
+      <w:tr>
+        <w:tc>
+          <w:tcPr>
+            <w:tcW w:w="2840" w:type="dxa"/>
+          </w:tcPr>
+          <w:p>
+            <w:pPr>
+              <w:pStyle w:val="HTML"/>
+              <w:shd w:val="clear" w:color="auto" w:fill="FFFFFF"/>
+              <w:rPr>
+                <w:rFonts w:hint="eastAsia"/>
+                <w:b/>
+                <w:bCs/>
+                <w:color w:val="008000"/>
+              </w:rPr>
+            </w:pPr>
+            <w:r>
+              <w:rPr>
+                <w:rFonts w:hint="eastAsia"/>
+                <w:b/>
+                <w:bCs/>
+                <w:color w:val="008000"/>
+              </w:rPr>
+              <w:t>userGid</w:t>
+            </w:r>
+          </w:p>
+        </w:tc>
+        <w:tc>
+          <w:tcPr>
+            <w:tcW w:w="2841" w:type="dxa"/>
+          </w:tcPr>
+          <w:p>
+            <w:pPr>
+              <w:pStyle w:val="HTML"/>
+              <w:rPr>
+                <w:rFonts w:hint="eastAsia"/>
+                <w:color w:val="000000"/>
+              </w:rPr>
+            </w:pPr>
+            <w:r>
+              <w:rPr>
+                <w:rFonts w:hint="eastAsia"/>
+                <w:color w:val="000000"/>
+              </w:rPr>
+              <w:t>int</w:t>
+            </w:r>
+          </w:p>
+        </w:tc>
+        <w:tc>
+          <w:tcPr>
+            <w:tcW w:w="2841" w:type="dxa"/>
+          </w:tcPr>
+          <w:p>
+            <w:pPr>
+              <w:pStyle w:val="HTML"/>
+              <w:rPr>
+                <w:rFonts w:hint="eastAsia"/>
+                <w:color w:val="000000"/>
+              </w:rPr>
+            </w:pPr>
+            <w:r>
+              <w:rPr>
+                <w:rFonts w:hint="eastAsia"/>
+                <w:color w:val="000000"/>
+              </w:rPr>
+              <w:t>用户唯一标识</w:t>
+            </w:r>
+          </w:p>
+        </w:tc>
+      </w:tr>
     </w:tbl>
-    <w:p/>
     <w:p>
       <w:pPr>
-        <w:rPr>
-          <w:rFonts w:hint="eastAsia"/>
-        </w:rPr>
-      </w:pPr>
+        <w:pStyle w:val="3"/>
+        <w:rPr>
+          <w:rFonts w:hint="eastAsia"/>
+        </w:rPr>
+      </w:pPr>
+      <w:r>
+        <w:rPr>
+          <w:rFonts w:hint="eastAsia"/>
+        </w:rPr>
+        <w:lastRenderedPageBreak/>
+        <w:t>响应结果</w:t>
+      </w:r>
+    </w:p>
+    <w:tbl>
+      <w:tblPr>
+        <w:tblStyle w:val="a6"/>
+        <w:tblW w:w="0" w:type="auto"/>
+        <w:tblLook w:val="04A0"/>
+      </w:tblPr>
+      <w:tblGrid>
+        <w:gridCol w:w="2840"/>
+        <w:gridCol w:w="2841"/>
+        <w:gridCol w:w="2841"/>
+      </w:tblGrid>
+      <w:tr>
+        <w:tc>
+          <w:tcPr>
+            <w:tcW w:w="2840" w:type="dxa"/>
+          </w:tcPr>
+          <w:p>
+            <w:pPr>
+              <w:pStyle w:val="HTML"/>
+              <w:shd w:val="clear" w:color="auto" w:fill="FFFFFF"/>
+              <w:tabs>
+                <w:tab w:val="clear" w:pos="916"/>
+                <w:tab w:val="clear" w:pos="1832"/>
+                <w:tab w:val="clear" w:pos="2748"/>
+                <w:tab w:val="clear" w:pos="3664"/>
+                <w:tab w:val="clear" w:pos="4580"/>
+                <w:tab w:val="clear" w:pos="5496"/>
+                <w:tab w:val="clear" w:pos="6412"/>
+                <w:tab w:val="clear" w:pos="7328"/>
+                <w:tab w:val="clear" w:pos="8244"/>
+                <w:tab w:val="clear" w:pos="9160"/>
+                <w:tab w:val="clear" w:pos="10076"/>
+                <w:tab w:val="clear" w:pos="10992"/>
+                <w:tab w:val="clear" w:pos="11908"/>
+                <w:tab w:val="clear" w:pos="12824"/>
+                <w:tab w:val="clear" w:pos="13740"/>
+                <w:tab w:val="clear" w:pos="14656"/>
+                <w:tab w:val="center" w:pos="1312"/>
+              </w:tabs>
+              <w:rPr>
+                <w:color w:val="000000"/>
+              </w:rPr>
+            </w:pPr>
+            <w:r>
+              <w:rPr>
+                <w:rFonts w:hint="eastAsia"/>
+                <w:b/>
+                <w:bCs/>
+                <w:color w:val="660E7A"/>
+              </w:rPr>
+              <w:t>参数名</w:t>
+            </w:r>
+          </w:p>
+        </w:tc>
+        <w:tc>
+          <w:tcPr>
+            <w:tcW w:w="2841" w:type="dxa"/>
+          </w:tcPr>
+          <w:p>
+            <w:pPr>
+              <w:pStyle w:val="HTML"/>
+              <w:rPr>
+                <w:color w:val="000000"/>
+              </w:rPr>
+            </w:pPr>
+            <w:r>
+              <w:rPr>
+                <w:rFonts w:hint="eastAsia"/>
+                <w:color w:val="000000"/>
+              </w:rPr>
+              <w:t>类型</w:t>
+            </w:r>
+          </w:p>
+        </w:tc>
+        <w:tc>
+          <w:tcPr>
+            <w:tcW w:w="2841" w:type="dxa"/>
+          </w:tcPr>
+          <w:p>
+            <w:pPr>
+              <w:pStyle w:val="HTML"/>
+              <w:rPr>
+                <w:color w:val="000000"/>
+              </w:rPr>
+            </w:pPr>
+            <w:r>
+              <w:rPr>
+                <w:rFonts w:hint="eastAsia"/>
+                <w:color w:val="000000"/>
+              </w:rPr>
+              <w:t>描述</w:t>
+            </w:r>
+          </w:p>
+        </w:tc>
+      </w:tr>
+      <w:tr>
+        <w:tc>
+          <w:tcPr>
+            <w:tcW w:w="2840" w:type="dxa"/>
+          </w:tcPr>
+          <w:p>
+            <w:pPr>
+              <w:pStyle w:val="HTML"/>
+              <w:shd w:val="clear" w:color="auto" w:fill="FFFFFF"/>
+              <w:tabs>
+                <w:tab w:val="clear" w:pos="916"/>
+                <w:tab w:val="clear" w:pos="1832"/>
+                <w:tab w:val="clear" w:pos="2748"/>
+                <w:tab w:val="clear" w:pos="3664"/>
+                <w:tab w:val="clear" w:pos="4580"/>
+                <w:tab w:val="clear" w:pos="5496"/>
+                <w:tab w:val="clear" w:pos="6412"/>
+                <w:tab w:val="clear" w:pos="7328"/>
+                <w:tab w:val="clear" w:pos="8244"/>
+                <w:tab w:val="clear" w:pos="9160"/>
+                <w:tab w:val="clear" w:pos="10076"/>
+                <w:tab w:val="clear" w:pos="10992"/>
+                <w:tab w:val="clear" w:pos="11908"/>
+                <w:tab w:val="clear" w:pos="12824"/>
+                <w:tab w:val="clear" w:pos="13740"/>
+                <w:tab w:val="clear" w:pos="14656"/>
+              </w:tabs>
+              <w:rPr>
+                <w:color w:val="000000"/>
+              </w:rPr>
+            </w:pPr>
+            <w:r>
+              <w:rPr>
+                <w:rFonts w:hint="eastAsia"/>
+                <w:b/>
+                <w:bCs/>
+                <w:color w:val="660E7A"/>
+              </w:rPr>
+              <w:t>data</w:t>
+            </w:r>
+          </w:p>
+        </w:tc>
+        <w:tc>
+          <w:tcPr>
+            <w:tcW w:w="2841" w:type="dxa"/>
+          </w:tcPr>
+          <w:p>
+            <w:pPr>
+              <w:pStyle w:val="HTML"/>
+              <w:rPr>
+                <w:color w:val="000000"/>
+              </w:rPr>
+            </w:pPr>
+            <w:r>
+              <w:rPr>
+                <w:rFonts w:hint="eastAsia"/>
+                <w:color w:val="000000"/>
+              </w:rPr>
+              <w:t>String</w:t>
+            </w:r>
+          </w:p>
+        </w:tc>
+        <w:tc>
+          <w:tcPr>
+            <w:tcW w:w="2841" w:type="dxa"/>
+          </w:tcPr>
+          <w:p>
+            <w:pPr>
+              <w:pStyle w:val="HTML"/>
+              <w:rPr>
+                <w:color w:val="000000"/>
+              </w:rPr>
+            </w:pPr>
+            <w:r>
+              <w:rPr>
+                <w:rFonts w:hint="eastAsia"/>
+                <w:color w:val="000000"/>
+              </w:rPr>
+              <w:t>支付页面</w:t>
+            </w:r>
+          </w:p>
+        </w:tc>
+      </w:tr>
+    </w:tbl>
+    <w:p>
+      <w:pPr>
+        <w:rPr>
+          <w:rFonts w:hint="eastAsia"/>
+        </w:rPr>
+      </w:pPr>
+    </w:p>
+    <w:p>
+      <w:pPr>
+        <w:rPr>
+          <w:rFonts w:hint="eastAsia"/>
+        </w:rPr>
+      </w:pPr>
+      <w:r>
+        <w:rPr>
+          <w:rFonts w:hint="eastAsia"/>
+        </w:rPr>
+        <w:t>例：</w:t>
+      </w:r>
+    </w:p>
+    <w:p>
+      <w:r>
+        <w:t>{</w:t>
+      </w:r>
+    </w:p>
+    <w:p>
+      <w:r>
+        <w:tab/>
+        <w:t>"data": "http://newshop.dajiabuy.cn/payment?orderId=24",</w:t>
+      </w:r>
+    </w:p>
+    <w:p>
+      <w:r>
+        <w:tab/>
+        <w:t>"type": "success"</w:t>
+      </w:r>
+    </w:p>
+    <w:p>
+      <w:r>
+        <w:t>}</w:t>
+      </w:r>
     </w:p>
     <w:sectPr>
       <w:pgSz w:w="11906" w:h="16838"/>
@@ -880,7 +1553,7 @@
       <w:lvlText w:val="%1.%2.%3"/>
       <w:lvlJc w:val="left"/>
       <w:pPr>
-        <w:ind w:left="1418" w:hanging="567"/>
+        <w:ind w:left="8080" w:hanging="567"/>
       </w:pPr>
       <w:rPr>
         <w:rFonts w:hint="eastAsia"/>
@@ -1240,6 +1913,7 @@
   <w:style w:type="paragraph" w:default="1" w:styleId="a">
     <w:name w:val="Normal"/>
     <w:qFormat/>
+    <w:rsid w:val="00A203EE"/>
     <w:pPr>
       <w:widowControl w:val="0"/>
       <w:jc w:val="both"/>
@@ -1314,6 +1988,7 @@
         <w:numId w:val="3"/>
       </w:numPr>
       <w:spacing w:before="260" w:after="260" w:line="416" w:lineRule="auto"/>
+      <w:ind w:left="1418"/>
       <w:outlineLvl w:val="2"/>
     </w:pPr>
     <w:rPr>

</xml_diff>